<commit_message>
Figuurtjes toegevoegd aan proposal document
</commit_message>
<xml_diff>
--- a/Proposal document.docx
+++ b/Proposal document.docx
@@ -66,306 +66,1421 @@
         <w:rPr>
           <w:lang w:val="en-US"/>
         </w:rPr>
-        <w:t>The app, as of yet called ‘Friendly guess who?’ is in essence a digitalization of the classic game ‘guess who?</w:t>
-      </w:r>
-      <w:r>
-        <w:rPr>
-          <w:lang w:val="en-US"/>
-        </w:rPr>
-        <w:t xml:space="preserve">’, but will be played with mutual Facebook friends instead of made up people. </w:t>
-      </w:r>
-      <w:r>
-        <w:rPr>
-          <w:lang w:val="en-US"/>
-        </w:rPr>
-        <w:t>The game will be playable on either one or two devices</w:t>
-      </w:r>
-      <w:r>
-        <w:rPr>
-          <w:lang w:val="en-US"/>
-        </w:rPr>
-        <w:t xml:space="preserve">. The app will basically be a representation of the classic game’s playing board. For the app Facebook’s API has to be used, next to that no external sources are necessary. </w:t>
-      </w:r>
+        <w:t xml:space="preserve">The app, as of yet called ‘Friendly guess who?’ is in essence a digitalization of the classic game ‘guess who?’, but will be played with mutual Facebook friends instead of made up people. The game will be playable on either one or two devices. The app will basically be a representation of the classic game’s playing board. For the app Facebook’s API has to be used, next to that no external sources are necessary. </w:t>
+      </w:r>
+    </w:p>
+    <w:p>
+      <w:pPr>
+        <w:pStyle w:val="Heading1"/>
+        <w:jc w:val="both"/>
+        <w:rPr>
+          <w:lang w:val="en-US"/>
+        </w:rPr>
+      </w:pPr>
+      <w:r>
+        <w:rPr>
+          <w:lang w:val="en-US"/>
+        </w:rPr>
+        <w:t>Introduction</w:t>
+      </w:r>
+    </w:p>
+    <w:p>
+      <w:pPr>
+        <w:jc w:val="both"/>
+        <w:rPr>
+          <w:lang w:val="en-US"/>
+        </w:rPr>
+      </w:pPr>
+      <w:r>
+        <w:rPr>
+          <w:lang w:val="en-US"/>
+        </w:rPr>
+        <w:t xml:space="preserve">In </w:t>
+      </w:r>
+      <w:r>
+        <w:rPr>
+          <w:lang w:val="en-US"/>
+        </w:rPr>
+        <w:t>the game ‘guess who?</w:t>
+      </w:r>
+      <w:proofErr w:type="gramStart"/>
+      <w:r>
+        <w:rPr>
+          <w:lang w:val="en-US"/>
+        </w:rPr>
+        <w:t>’,</w:t>
+      </w:r>
+      <w:proofErr w:type="gramEnd"/>
+      <w:r>
+        <w:rPr>
+          <w:lang w:val="en-US"/>
+        </w:rPr>
+        <w:t xml:space="preserve"> two players pick a </w:t>
+      </w:r>
+      <w:r>
+        <w:rPr>
+          <w:lang w:val="en-US"/>
+        </w:rPr>
+        <w:t xml:space="preserve">card from a set of cards with fictional cartoon people on them (usually </w:t>
+      </w:r>
+      <w:r>
+        <w:rPr>
+          <w:lang w:val="en-US"/>
+        </w:rPr>
+        <w:t xml:space="preserve">choice out of </w:t>
+      </w:r>
+      <w:r>
+        <w:rPr>
+          <w:lang w:val="en-US"/>
+        </w:rPr>
+        <w:t>24</w:t>
+      </w:r>
+      <w:r>
+        <w:rPr>
+          <w:lang w:val="en-US"/>
+        </w:rPr>
+        <w:t xml:space="preserve"> cards</w:t>
+      </w:r>
+      <w:r>
+        <w:rPr>
+          <w:lang w:val="en-US"/>
+        </w:rPr>
+        <w:t>). They then take turns, asking ‘yes or no’ questions to each other. Goal of the game is to be the first one to determine which card the opponent has selected.</w:t>
+      </w:r>
+    </w:p>
+    <w:p>
+      <w:pPr>
+        <w:jc w:val="both"/>
+        <w:rPr>
+          <w:lang w:val="en-US"/>
+        </w:rPr>
+      </w:pPr>
+      <w:r>
+        <w:rPr>
+          <w:lang w:val="en-US"/>
+        </w:rPr>
+        <w:t xml:space="preserve">In the app, the main idea of this game will be present. A few things will be significantly different, though. </w:t>
+      </w:r>
+      <w:r>
+        <w:rPr>
+          <w:lang w:val="en-US"/>
+        </w:rPr>
+        <w:t>The most important change being that</w:t>
+      </w:r>
+      <w:r>
+        <w:rPr>
+          <w:lang w:val="en-US"/>
+        </w:rPr>
+        <w:t xml:space="preserve"> the set of people to choose from will not be fictional cartoony images, but a player’s actual </w:t>
+      </w:r>
+      <w:r>
+        <w:rPr>
+          <w:lang w:val="en-US"/>
+        </w:rPr>
+        <w:t>Facebook</w:t>
+      </w:r>
+      <w:r>
+        <w:rPr>
+          <w:lang w:val="en-US"/>
+        </w:rPr>
+        <w:t xml:space="preserve"> friends. </w:t>
+      </w:r>
+      <w:r>
+        <w:rPr>
+          <w:lang w:val="en-US"/>
+        </w:rPr>
+        <w:t xml:space="preserve">Because of this, more in-depth questions can be asked, since the players don’t only know what the people look like, but also their character, history, funny facts etc. </w:t>
+      </w:r>
+    </w:p>
+    <w:p>
+      <w:pPr>
+        <w:jc w:val="both"/>
+        <w:rPr>
+          <w:lang w:val="en-US"/>
+        </w:rPr>
+      </w:pPr>
+    </w:p>
+    <w:p>
+      <w:pPr>
+        <w:pStyle w:val="Heading1"/>
+        <w:jc w:val="both"/>
+        <w:rPr>
+          <w:lang w:val="en-US"/>
+        </w:rPr>
+      </w:pPr>
+      <w:r>
+        <w:rPr>
+          <w:lang w:val="en-US"/>
+        </w:rPr>
+        <w:t>What will the app look like?</w:t>
+      </w:r>
+    </w:p>
+    <w:p>
+      <w:pPr>
+        <w:jc w:val="both"/>
+        <w:rPr>
+          <w:lang w:val="en-US"/>
+        </w:rPr>
+      </w:pPr>
+      <w:r>
+        <w:rPr>
+          <w:lang w:val="en-US"/>
+        </w:rPr>
+        <w:t>The first screen you’ll be prompted with will be a log on screen</w:t>
+      </w:r>
+      <w:r>
+        <w:rPr>
+          <w:lang w:val="en-US"/>
+        </w:rPr>
+        <w:t xml:space="preserve"> (see figure 1)</w:t>
+      </w:r>
+      <w:r>
+        <w:rPr>
+          <w:lang w:val="en-US"/>
+        </w:rPr>
+        <w:t xml:space="preserve">, as you’ll need to log onto your </w:t>
+      </w:r>
+      <w:r>
+        <w:rPr>
+          <w:lang w:val="en-US"/>
+        </w:rPr>
+        <w:t>Facebook</w:t>
+      </w:r>
+      <w:r>
+        <w:rPr>
+          <w:lang w:val="en-US"/>
+        </w:rPr>
+        <w:t xml:space="preserve"> account to get to a list of your friends. Then, you’ll see a menu where from you can start the game (a choice can be made between playing on one or two devices), read the rules and where there’</w:t>
+      </w:r>
+      <w:r>
+        <w:rPr>
+          <w:lang w:val="en-US"/>
+        </w:rPr>
+        <w:t xml:space="preserve">s room for some future expansion. </w:t>
+      </w:r>
+    </w:p>
+    <w:p>
+      <w:pPr>
+        <w:jc w:val="both"/>
+        <w:rPr>
+          <w:lang w:val="en-US"/>
+        </w:rPr>
+      </w:pPr>
+      <w:r>
+        <w:rPr>
+          <w:noProof/>
+          <w:lang w:eastAsia="nl-NL"/>
+        </w:rPr>
+        <mc:AlternateContent>
+          <mc:Choice Requires="wps">
+            <w:drawing>
+              <wp:anchor distT="45720" distB="45720" distL="114300" distR="114300" simplePos="0" relativeHeight="251663360" behindDoc="0" locked="0" layoutInCell="1" allowOverlap="1" wp14:anchorId="46845693" wp14:editId="5DFA14E6">
+                <wp:simplePos x="0" y="0"/>
+                <wp:positionH relativeFrom="column">
+                  <wp:posOffset>3778885</wp:posOffset>
+                </wp:positionH>
+                <wp:positionV relativeFrom="paragraph">
+                  <wp:posOffset>3094355</wp:posOffset>
+                </wp:positionV>
+                <wp:extent cx="1691640" cy="274320"/>
+                <wp:effectExtent l="0" t="0" r="22860" b="11430"/>
+                <wp:wrapSquare wrapText="bothSides"/>
+                <wp:docPr id="5" name="Text Box 2"/>
+                <wp:cNvGraphicFramePr>
+                  <a:graphicFrameLocks xmlns:a="http://schemas.openxmlformats.org/drawingml/2006/main"/>
+                </wp:cNvGraphicFramePr>
+                <a:graphic xmlns:a="http://schemas.openxmlformats.org/drawingml/2006/main">
+                  <a:graphicData uri="http://schemas.microsoft.com/office/word/2010/wordprocessingShape">
+                    <wps:wsp>
+                      <wps:cNvSpPr txBox="1">
+                        <a:spLocks noChangeArrowheads="1"/>
+                      </wps:cNvSpPr>
+                      <wps:spPr bwMode="auto">
+                        <a:xfrm>
+                          <a:off x="0" y="0"/>
+                          <a:ext cx="1691640" cy="274320"/>
+                        </a:xfrm>
+                        <a:prstGeom prst="rect">
+                          <a:avLst/>
+                        </a:prstGeom>
+                        <a:solidFill>
+                          <a:srgbClr val="FFFFFF"/>
+                        </a:solidFill>
+                        <a:ln w="9525">
+                          <a:solidFill>
+                            <a:srgbClr val="000000"/>
+                          </a:solidFill>
+                          <a:miter lim="800000"/>
+                          <a:headEnd/>
+                          <a:tailEnd/>
+                        </a:ln>
+                      </wps:spPr>
+                      <wps:txbx>
+                        <w:txbxContent>
+                          <w:p>
+                            <w:pPr>
+                              <w:rPr>
+                                <w:sz w:val="18"/>
+                                <w:lang w:val="en-US"/>
+                              </w:rPr>
+                            </w:pPr>
+                            <w:proofErr w:type="spellStart"/>
+                            <w:r>
+                              <w:rPr>
+                                <w:sz w:val="18"/>
+                              </w:rPr>
+                              <w:t>Figure</w:t>
+                            </w:r>
+                            <w:proofErr w:type="spellEnd"/>
+                            <w:r>
+                              <w:rPr>
+                                <w:sz w:val="18"/>
+                              </w:rPr>
+                              <w:t xml:space="preserve"> </w:t>
+                            </w:r>
+                            <w:r>
+                              <w:rPr>
+                                <w:sz w:val="18"/>
+                              </w:rPr>
+                              <w:t xml:space="preserve">3, </w:t>
+                            </w:r>
+                            <w:proofErr w:type="spellStart"/>
+                            <w:r>
+                              <w:rPr>
+                                <w:sz w:val="18"/>
+                              </w:rPr>
+                              <w:t>selection</w:t>
+                            </w:r>
+                            <w:proofErr w:type="spellEnd"/>
+                            <w:r>
+                              <w:rPr>
+                                <w:sz w:val="18"/>
+                              </w:rPr>
+                              <w:t xml:space="preserve"> </w:t>
+                            </w:r>
+                            <w:proofErr w:type="spellStart"/>
+                            <w:r>
+                              <w:rPr>
+                                <w:sz w:val="18"/>
+                              </w:rPr>
+                              <w:t>confirmation</w:t>
+                            </w:r>
+                            <w:proofErr w:type="spellEnd"/>
+                          </w:p>
+                        </w:txbxContent>
+                      </wps:txbx>
+                      <wps:bodyPr rot="0" vert="horz" wrap="square" lIns="91440" tIns="45720" rIns="91440" bIns="45720" anchor="t" anchorCtr="0">
+                        <a:noAutofit/>
+                      </wps:bodyPr>
+                    </wps:wsp>
+                  </a:graphicData>
+                </a:graphic>
+                <wp14:sizeRelH relativeFrom="margin">
+                  <wp14:pctWidth>0</wp14:pctWidth>
+                </wp14:sizeRelH>
+                <wp14:sizeRelV relativeFrom="margin">
+                  <wp14:pctHeight>0</wp14:pctHeight>
+                </wp14:sizeRelV>
+              </wp:anchor>
+            </w:drawing>
+          </mc:Choice>
+          <mc:Fallback>
+            <w:pict>
+              <v:shapetype w14:anchorId="46845693" id="_x0000_t202" coordsize="21600,21600" o:spt="202" path="m,l,21600r21600,l21600,xe">
+                <v:stroke joinstyle="miter"/>
+                <v:path gradientshapeok="t" o:connecttype="rect"/>
+              </v:shapetype>
+              <v:shape id="Text Box 2" o:spid="_x0000_s1026" type="#_x0000_t202" style="position:absolute;left:0;text-align:left;margin-left:297.55pt;margin-top:243.65pt;width:133.2pt;height:21.6pt;z-index:251663360;visibility:visible;mso-wrap-style:square;mso-width-percent:0;mso-height-percent:0;mso-wrap-distance-left:9pt;mso-wrap-distance-top:3.6pt;mso-wrap-distance-right:9pt;mso-wrap-distance-bottom:3.6pt;mso-position-horizontal:absolute;mso-position-horizontal-relative:text;mso-position-vertical:absolute;mso-position-vertical-relative:text;mso-width-percent:0;mso-height-percent:0;mso-width-relative:margin;mso-height-relative:margin;v-text-anchor:top" o:gfxdata="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">
+                <v:textbox>
+                  <w:txbxContent>
+                    <w:p>
+                      <w:pPr>
+                        <w:rPr>
+                          <w:sz w:val="18"/>
+                          <w:lang w:val="en-US"/>
+                        </w:rPr>
+                      </w:pPr>
+                      <w:proofErr w:type="spellStart"/>
+                      <w:r>
+                        <w:rPr>
+                          <w:sz w:val="18"/>
+                        </w:rPr>
+                        <w:t>Figure</w:t>
+                      </w:r>
+                      <w:proofErr w:type="spellEnd"/>
+                      <w:r>
+                        <w:rPr>
+                          <w:sz w:val="18"/>
+                        </w:rPr>
+                        <w:t xml:space="preserve"> </w:t>
+                      </w:r>
+                      <w:r>
+                        <w:rPr>
+                          <w:sz w:val="18"/>
+                        </w:rPr>
+                        <w:t xml:space="preserve">3, </w:t>
+                      </w:r>
+                      <w:proofErr w:type="spellStart"/>
+                      <w:r>
+                        <w:rPr>
+                          <w:sz w:val="18"/>
+                        </w:rPr>
+                        <w:t>selection</w:t>
+                      </w:r>
+                      <w:proofErr w:type="spellEnd"/>
+                      <w:r>
+                        <w:rPr>
+                          <w:sz w:val="18"/>
+                        </w:rPr>
+                        <w:t xml:space="preserve"> </w:t>
+                      </w:r>
+                      <w:proofErr w:type="spellStart"/>
+                      <w:r>
+                        <w:rPr>
+                          <w:sz w:val="18"/>
+                        </w:rPr>
+                        <w:t>confirmation</w:t>
+                      </w:r>
+                      <w:proofErr w:type="spellEnd"/>
+                    </w:p>
+                  </w:txbxContent>
+                </v:textbox>
+                <w10:wrap type="square"/>
+              </v:shape>
+            </w:pict>
+          </mc:Fallback>
+        </mc:AlternateContent>
+      </w:r>
+      <w:r>
+        <w:rPr>
+          <w:noProof/>
+          <w:lang w:eastAsia="nl-NL"/>
+        </w:rPr>
+        <w:drawing>
+          <wp:inline distT="0" distB="0" distL="0" distR="0" wp14:anchorId="165AA20E" wp14:editId="2E07C0A3">
+            <wp:extent cx="1653540" cy="2755900"/>
+            <wp:effectExtent l="76200" t="76200" r="137160" b="139700"/>
+            <wp:docPr id="1" name="Picture 1" descr="C:\Users\User\Documents\mprog\Friendly_guess_who\images\login screen example.png"/>
+            <wp:cNvGraphicFramePr>
+              <a:graphicFrameLocks xmlns:a="http://schemas.openxmlformats.org/drawingml/2006/main" noChangeAspect="1"/>
+            </wp:cNvGraphicFramePr>
+            <a:graphic xmlns:a="http://schemas.openxmlformats.org/drawingml/2006/main">
+              <a:graphicData uri="http://schemas.openxmlformats.org/drawingml/2006/picture">
+                <pic:pic xmlns:pic="http://schemas.openxmlformats.org/drawingml/2006/picture">
+                  <pic:nvPicPr>
+                    <pic:cNvPr id="0" name="Picture 1" descr="C:\Users\User\Documents\mprog\Friendly_guess_who\images\login screen example.png"/>
+                    <pic:cNvPicPr>
+                      <a:picLocks noChangeAspect="1" noChangeArrowheads="1"/>
+                    </pic:cNvPicPr>
+                  </pic:nvPicPr>
+                  <pic:blipFill>
+                    <a:blip r:embed="rId6" cstate="print">
+                      <a:extLst>
+                        <a:ext uri="{28A0092B-C50C-407E-A947-70E740481C1C}">
+                          <a14:useLocalDpi xmlns:a14="http://schemas.microsoft.com/office/drawing/2010/main" val="0"/>
+                        </a:ext>
+                      </a:extLst>
+                    </a:blip>
+                    <a:srcRect/>
+                    <a:stretch>
+                      <a:fillRect/>
+                    </a:stretch>
+                  </pic:blipFill>
+                  <pic:spPr bwMode="auto">
+                    <a:xfrm>
+                      <a:off x="0" y="0"/>
+                      <a:ext cx="1657296" cy="2762160"/>
+                    </a:xfrm>
+                    <a:prstGeom prst="rect">
+                      <a:avLst/>
+                    </a:prstGeom>
+                    <a:ln w="38100" cap="sq">
+                      <a:solidFill>
+                        <a:srgbClr val="000000"/>
+                      </a:solidFill>
+                      <a:prstDash val="solid"/>
+                      <a:miter lim="800000"/>
+                    </a:ln>
+                    <a:effectLst>
+                      <a:outerShdw blurRad="50800" dist="38100" dir="2700000" algn="tl" rotWithShape="0">
+                        <a:srgbClr val="000000">
+                          <a:alpha val="43000"/>
+                        </a:srgbClr>
+                      </a:outerShdw>
+                    </a:effectLst>
+                  </pic:spPr>
+                </pic:pic>
+              </a:graphicData>
+            </a:graphic>
+          </wp:inline>
+        </w:drawing>
+      </w:r>
+      <w:r>
+        <w:rPr>
+          <w:noProof/>
+          <w:lang w:eastAsia="nl-NL"/>
+        </w:rPr>
+        <w:drawing>
+          <wp:inline distT="0" distB="0" distL="0" distR="0" wp14:anchorId="7A7606FA" wp14:editId="1CF695E4">
+            <wp:extent cx="1661160" cy="2768601"/>
+            <wp:effectExtent l="76200" t="76200" r="129540" b="127000"/>
+            <wp:docPr id="2" name="Picture 2" descr="C:\Users\User\Documents\mprog\Friendly_guess_who\images\gameplay example.png"/>
+            <wp:cNvGraphicFramePr>
+              <a:graphicFrameLocks xmlns:a="http://schemas.openxmlformats.org/drawingml/2006/main" noChangeAspect="1"/>
+            </wp:cNvGraphicFramePr>
+            <a:graphic xmlns:a="http://schemas.openxmlformats.org/drawingml/2006/main">
+              <a:graphicData uri="http://schemas.openxmlformats.org/drawingml/2006/picture">
+                <pic:pic xmlns:pic="http://schemas.openxmlformats.org/drawingml/2006/picture">
+                  <pic:nvPicPr>
+                    <pic:cNvPr id="0" name="Picture 2" descr="C:\Users\User\Documents\mprog\Friendly_guess_who\images\gameplay example.png"/>
+                    <pic:cNvPicPr>
+                      <a:picLocks noChangeAspect="1" noChangeArrowheads="1"/>
+                    </pic:cNvPicPr>
+                  </pic:nvPicPr>
+                  <pic:blipFill>
+                    <a:blip r:embed="rId7" cstate="print">
+                      <a:extLst>
+                        <a:ext uri="{28A0092B-C50C-407E-A947-70E740481C1C}">
+                          <a14:useLocalDpi xmlns:a14="http://schemas.microsoft.com/office/drawing/2010/main" val="0"/>
+                        </a:ext>
+                      </a:extLst>
+                    </a:blip>
+                    <a:srcRect/>
+                    <a:stretch>
+                      <a:fillRect/>
+                    </a:stretch>
+                  </pic:blipFill>
+                  <pic:spPr bwMode="auto">
+                    <a:xfrm>
+                      <a:off x="0" y="0"/>
+                      <a:ext cx="1663406" cy="2772344"/>
+                    </a:xfrm>
+                    <a:prstGeom prst="rect">
+                      <a:avLst/>
+                    </a:prstGeom>
+                    <a:ln w="38100" cap="sq">
+                      <a:solidFill>
+                        <a:srgbClr val="000000"/>
+                      </a:solidFill>
+                      <a:prstDash val="solid"/>
+                      <a:miter lim="800000"/>
+                    </a:ln>
+                    <a:effectLst>
+                      <a:outerShdw blurRad="50800" dist="38100" dir="2700000" algn="tl" rotWithShape="0">
+                        <a:srgbClr val="000000">
+                          <a:alpha val="43000"/>
+                        </a:srgbClr>
+                      </a:outerShdw>
+                    </a:effectLst>
+                  </pic:spPr>
+                </pic:pic>
+              </a:graphicData>
+            </a:graphic>
+          </wp:inline>
+        </w:drawing>
+      </w:r>
+      <w:r>
+        <w:rPr>
+          <w:noProof/>
+          <w:lang w:eastAsia="nl-NL"/>
+        </w:rPr>
+        <w:drawing>
+          <wp:inline distT="0" distB="0" distL="0" distR="0" wp14:anchorId="3AE1030D" wp14:editId="653EDE8A">
+            <wp:extent cx="1654048" cy="2756747"/>
+            <wp:effectExtent l="76200" t="76200" r="137160" b="139065"/>
+            <wp:docPr id="3" name="Picture 3" descr="C:\Users\User\Documents\mprog\Friendly_guess_who\images\gameplay example 3.png"/>
+            <wp:cNvGraphicFramePr>
+              <a:graphicFrameLocks xmlns:a="http://schemas.openxmlformats.org/drawingml/2006/main" noChangeAspect="1"/>
+            </wp:cNvGraphicFramePr>
+            <a:graphic xmlns:a="http://schemas.openxmlformats.org/drawingml/2006/main">
+              <a:graphicData uri="http://schemas.openxmlformats.org/drawingml/2006/picture">
+                <pic:pic xmlns:pic="http://schemas.openxmlformats.org/drawingml/2006/picture">
+                  <pic:nvPicPr>
+                    <pic:cNvPr id="0" name="Picture 3" descr="C:\Users\User\Documents\mprog\Friendly_guess_who\images\gameplay example 3.png"/>
+                    <pic:cNvPicPr>
+                      <a:picLocks noChangeAspect="1" noChangeArrowheads="1"/>
+                    </pic:cNvPicPr>
+                  </pic:nvPicPr>
+                  <pic:blipFill>
+                    <a:blip r:embed="rId8" cstate="print">
+                      <a:extLst>
+                        <a:ext uri="{28A0092B-C50C-407E-A947-70E740481C1C}">
+                          <a14:useLocalDpi xmlns:a14="http://schemas.microsoft.com/office/drawing/2010/main" val="0"/>
+                        </a:ext>
+                      </a:extLst>
+                    </a:blip>
+                    <a:srcRect/>
+                    <a:stretch>
+                      <a:fillRect/>
+                    </a:stretch>
+                  </pic:blipFill>
+                  <pic:spPr bwMode="auto">
+                    <a:xfrm>
+                      <a:off x="0" y="0"/>
+                      <a:ext cx="1658082" cy="2763471"/>
+                    </a:xfrm>
+                    <a:prstGeom prst="rect">
+                      <a:avLst/>
+                    </a:prstGeom>
+                    <a:ln w="38100" cap="sq">
+                      <a:solidFill>
+                        <a:srgbClr val="000000"/>
+                      </a:solidFill>
+                      <a:prstDash val="solid"/>
+                      <a:miter lim="800000"/>
+                    </a:ln>
+                    <a:effectLst>
+                      <a:outerShdw blurRad="50800" dist="38100" dir="2700000" algn="tl" rotWithShape="0">
+                        <a:srgbClr val="000000">
+                          <a:alpha val="43000"/>
+                        </a:srgbClr>
+                      </a:outerShdw>
+                    </a:effectLst>
+                  </pic:spPr>
+                </pic:pic>
+              </a:graphicData>
+            </a:graphic>
+          </wp:inline>
+        </w:drawing>
+      </w:r>
+    </w:p>
+    <w:p>
+      <w:pPr>
+        <w:jc w:val="both"/>
+        <w:rPr>
+          <w:lang w:val="en-US"/>
+        </w:rPr>
+      </w:pPr>
+      <w:r>
+        <w:rPr>
+          <w:noProof/>
+          <w:lang w:eastAsia="nl-NL"/>
+        </w:rPr>
+        <mc:AlternateContent>
+          <mc:Choice Requires="wps">
+            <w:drawing>
+              <wp:anchor distT="45720" distB="45720" distL="114300" distR="114300" simplePos="0" relativeHeight="251661312" behindDoc="0" locked="0" layoutInCell="1" allowOverlap="1" wp14:anchorId="38206C75" wp14:editId="4EED9859">
+                <wp:simplePos x="0" y="0"/>
+                <wp:positionH relativeFrom="column">
+                  <wp:posOffset>1927225</wp:posOffset>
+                </wp:positionH>
+                <wp:positionV relativeFrom="paragraph">
+                  <wp:posOffset>7620</wp:posOffset>
+                </wp:positionV>
+                <wp:extent cx="1691640" cy="274320"/>
+                <wp:effectExtent l="0" t="0" r="22860" b="11430"/>
+                <wp:wrapSquare wrapText="bothSides"/>
+                <wp:docPr id="4" name="Text Box 2"/>
+                <wp:cNvGraphicFramePr>
+                  <a:graphicFrameLocks xmlns:a="http://schemas.openxmlformats.org/drawingml/2006/main"/>
+                </wp:cNvGraphicFramePr>
+                <a:graphic xmlns:a="http://schemas.openxmlformats.org/drawingml/2006/main">
+                  <a:graphicData uri="http://schemas.microsoft.com/office/word/2010/wordprocessingShape">
+                    <wps:wsp>
+                      <wps:cNvSpPr txBox="1">
+                        <a:spLocks noChangeArrowheads="1"/>
+                      </wps:cNvSpPr>
+                      <wps:spPr bwMode="auto">
+                        <a:xfrm>
+                          <a:off x="0" y="0"/>
+                          <a:ext cx="1691640" cy="274320"/>
+                        </a:xfrm>
+                        <a:prstGeom prst="rect">
+                          <a:avLst/>
+                        </a:prstGeom>
+                        <a:solidFill>
+                          <a:srgbClr val="FFFFFF"/>
+                        </a:solidFill>
+                        <a:ln w="9525">
+                          <a:solidFill>
+                            <a:srgbClr val="000000"/>
+                          </a:solidFill>
+                          <a:miter lim="800000"/>
+                          <a:headEnd/>
+                          <a:tailEnd/>
+                        </a:ln>
+                      </wps:spPr>
+                      <wps:txbx>
+                        <w:txbxContent>
+                          <w:p>
+                            <w:pPr>
+                              <w:rPr>
+                                <w:sz w:val="18"/>
+                                <w:lang w:val="en-US"/>
+                              </w:rPr>
+                            </w:pPr>
+                            <w:proofErr w:type="spellStart"/>
+                            <w:r>
+                              <w:rPr>
+                                <w:sz w:val="18"/>
+                              </w:rPr>
+                              <w:t>Figure</w:t>
+                            </w:r>
+                            <w:proofErr w:type="spellEnd"/>
+                            <w:r>
+                              <w:rPr>
+                                <w:sz w:val="18"/>
+                              </w:rPr>
+                              <w:t xml:space="preserve"> </w:t>
+                            </w:r>
+                            <w:r>
+                              <w:rPr>
+                                <w:sz w:val="18"/>
+                              </w:rPr>
+                              <w:t>2</w:t>
+                            </w:r>
+                            <w:r>
+                              <w:rPr>
+                                <w:sz w:val="18"/>
+                              </w:rPr>
+                              <w:t xml:space="preserve">, </w:t>
+                            </w:r>
+                            <w:proofErr w:type="spellStart"/>
+                            <w:r>
+                              <w:rPr>
+                                <w:sz w:val="18"/>
+                              </w:rPr>
+                              <w:t>character</w:t>
+                            </w:r>
+                            <w:proofErr w:type="spellEnd"/>
+                            <w:r>
+                              <w:rPr>
+                                <w:sz w:val="18"/>
+                              </w:rPr>
+                              <w:t xml:space="preserve"> </w:t>
+                            </w:r>
+                            <w:proofErr w:type="spellStart"/>
+                            <w:r>
+                              <w:rPr>
+                                <w:sz w:val="18"/>
+                              </w:rPr>
+                              <w:t>selection</w:t>
+                            </w:r>
+                            <w:proofErr w:type="spellEnd"/>
+                          </w:p>
+                        </w:txbxContent>
+                      </wps:txbx>
+                      <wps:bodyPr rot="0" vert="horz" wrap="square" lIns="91440" tIns="45720" rIns="91440" bIns="45720" anchor="t" anchorCtr="0">
+                        <a:noAutofit/>
+                      </wps:bodyPr>
+                    </wps:wsp>
+                  </a:graphicData>
+                </a:graphic>
+                <wp14:sizeRelH relativeFrom="margin">
+                  <wp14:pctWidth>0</wp14:pctWidth>
+                </wp14:sizeRelH>
+                <wp14:sizeRelV relativeFrom="margin">
+                  <wp14:pctHeight>0</wp14:pctHeight>
+                </wp14:sizeRelV>
+              </wp:anchor>
+            </w:drawing>
+          </mc:Choice>
+          <mc:Fallback>
+            <w:pict>
+              <v:shape w14:anchorId="38206C75" id="_x0000_s1027" type="#_x0000_t202" style="position:absolute;left:0;text-align:left;margin-left:151.75pt;margin-top:.6pt;width:133.2pt;height:21.6pt;z-index:251661312;visibility:visible;mso-wrap-style:square;mso-width-percent:0;mso-height-percent:0;mso-wrap-distance-left:9pt;mso-wrap-distance-top:3.6pt;mso-wrap-distance-right:9pt;mso-wrap-distance-bottom:3.6pt;mso-position-horizontal:absolute;mso-position-horizontal-relative:text;mso-position-vertical:absolute;mso-position-vertical-relative:text;mso-width-percent:0;mso-height-percent:0;mso-width-relative:margin;mso-height-relative:margin;v-text-anchor:top" o:gfxdata="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">
+                <v:textbox>
+                  <w:txbxContent>
+                    <w:p>
+                      <w:pPr>
+                        <w:rPr>
+                          <w:sz w:val="18"/>
+                          <w:lang w:val="en-US"/>
+                        </w:rPr>
+                      </w:pPr>
+                      <w:proofErr w:type="spellStart"/>
+                      <w:r>
+                        <w:rPr>
+                          <w:sz w:val="18"/>
+                        </w:rPr>
+                        <w:t>Figure</w:t>
+                      </w:r>
+                      <w:proofErr w:type="spellEnd"/>
+                      <w:r>
+                        <w:rPr>
+                          <w:sz w:val="18"/>
+                        </w:rPr>
+                        <w:t xml:space="preserve"> </w:t>
+                      </w:r>
+                      <w:r>
+                        <w:rPr>
+                          <w:sz w:val="18"/>
+                        </w:rPr>
+                        <w:t>2</w:t>
+                      </w:r>
+                      <w:r>
+                        <w:rPr>
+                          <w:sz w:val="18"/>
+                        </w:rPr>
+                        <w:t xml:space="preserve">, </w:t>
+                      </w:r>
+                      <w:proofErr w:type="spellStart"/>
+                      <w:r>
+                        <w:rPr>
+                          <w:sz w:val="18"/>
+                        </w:rPr>
+                        <w:t>character</w:t>
+                      </w:r>
+                      <w:proofErr w:type="spellEnd"/>
+                      <w:r>
+                        <w:rPr>
+                          <w:sz w:val="18"/>
+                        </w:rPr>
+                        <w:t xml:space="preserve"> </w:t>
+                      </w:r>
+                      <w:proofErr w:type="spellStart"/>
+                      <w:r>
+                        <w:rPr>
+                          <w:sz w:val="18"/>
+                        </w:rPr>
+                        <w:t>selection</w:t>
+                      </w:r>
+                      <w:proofErr w:type="spellEnd"/>
+                    </w:p>
+                  </w:txbxContent>
+                </v:textbox>
+                <w10:wrap type="square"/>
+              </v:shape>
+            </w:pict>
+          </mc:Fallback>
+        </mc:AlternateContent>
+      </w:r>
+      <w:r>
+        <w:rPr>
+          <w:noProof/>
+          <w:lang w:eastAsia="nl-NL"/>
+        </w:rPr>
+        <mc:AlternateContent>
+          <mc:Choice Requires="wps">
+            <w:drawing>
+              <wp:anchor distT="45720" distB="45720" distL="114300" distR="114300" simplePos="0" relativeHeight="251659264" behindDoc="0" locked="0" layoutInCell="1" allowOverlap="1" wp14:anchorId="52948DF1" wp14:editId="28163543">
+                <wp:simplePos x="0" y="0"/>
+                <wp:positionH relativeFrom="column">
+                  <wp:posOffset>37465</wp:posOffset>
+                </wp:positionH>
+                <wp:positionV relativeFrom="paragraph">
+                  <wp:posOffset>10795</wp:posOffset>
+                </wp:positionV>
+                <wp:extent cx="1691640" cy="274320"/>
+                <wp:effectExtent l="0" t="0" r="22860" b="11430"/>
+                <wp:wrapSquare wrapText="bothSides"/>
+                <wp:docPr id="217" name="Text Box 2"/>
+                <wp:cNvGraphicFramePr>
+                  <a:graphicFrameLocks xmlns:a="http://schemas.openxmlformats.org/drawingml/2006/main"/>
+                </wp:cNvGraphicFramePr>
+                <a:graphic xmlns:a="http://schemas.openxmlformats.org/drawingml/2006/main">
+                  <a:graphicData uri="http://schemas.microsoft.com/office/word/2010/wordprocessingShape">
+                    <wps:wsp>
+                      <wps:cNvSpPr txBox="1">
+                        <a:spLocks noChangeArrowheads="1"/>
+                      </wps:cNvSpPr>
+                      <wps:spPr bwMode="auto">
+                        <a:xfrm>
+                          <a:off x="0" y="0"/>
+                          <a:ext cx="1691640" cy="274320"/>
+                        </a:xfrm>
+                        <a:prstGeom prst="rect">
+                          <a:avLst/>
+                        </a:prstGeom>
+                        <a:solidFill>
+                          <a:srgbClr val="FFFFFF"/>
+                        </a:solidFill>
+                        <a:ln w="9525">
+                          <a:solidFill>
+                            <a:srgbClr val="000000"/>
+                          </a:solidFill>
+                          <a:miter lim="800000"/>
+                          <a:headEnd/>
+                          <a:tailEnd/>
+                        </a:ln>
+                      </wps:spPr>
+                      <wps:txbx>
+                        <w:txbxContent>
+                          <w:p>
+                            <w:pPr>
+                              <w:rPr>
+                                <w:sz w:val="18"/>
+                                <w:lang w:val="en-US"/>
+                              </w:rPr>
+                            </w:pPr>
+                            <w:proofErr w:type="spellStart"/>
+                            <w:r>
+                              <w:rPr>
+                                <w:sz w:val="18"/>
+                              </w:rPr>
+                              <w:t>Figure</w:t>
+                            </w:r>
+                            <w:proofErr w:type="spellEnd"/>
+                            <w:r>
+                              <w:rPr>
+                                <w:sz w:val="18"/>
+                              </w:rPr>
+                              <w:t xml:space="preserve"> </w:t>
+                            </w:r>
+                            <w:r>
+                              <w:rPr>
+                                <w:sz w:val="18"/>
+                              </w:rPr>
+                              <w:t>1, log</w:t>
+                            </w:r>
+                            <w:r>
+                              <w:rPr>
+                                <w:sz w:val="18"/>
+                              </w:rPr>
+                              <w:t xml:space="preserve">in </w:t>
+                            </w:r>
+                            <w:proofErr w:type="gramStart"/>
+                            <w:r>
+                              <w:rPr>
+                                <w:sz w:val="18"/>
+                              </w:rPr>
+                              <w:t>screen</w:t>
+                            </w:r>
+                            <w:proofErr w:type="gramEnd"/>
+                            <w:r>
+                              <w:rPr>
+                                <w:sz w:val="18"/>
+                              </w:rPr>
+                              <w:t xml:space="preserve"> </w:t>
+                            </w:r>
+                            <w:proofErr w:type="spellStart"/>
+                            <w:r>
+                              <w:rPr>
+                                <w:sz w:val="18"/>
+                              </w:rPr>
+                              <w:t>example</w:t>
+                            </w:r>
+                            <w:proofErr w:type="spellEnd"/>
+                          </w:p>
+                        </w:txbxContent>
+                      </wps:txbx>
+                      <wps:bodyPr rot="0" vert="horz" wrap="square" lIns="91440" tIns="45720" rIns="91440" bIns="45720" anchor="t" anchorCtr="0">
+                        <a:noAutofit/>
+                      </wps:bodyPr>
+                    </wps:wsp>
+                  </a:graphicData>
+                </a:graphic>
+                <wp14:sizeRelH relativeFrom="margin">
+                  <wp14:pctWidth>0</wp14:pctWidth>
+                </wp14:sizeRelH>
+                <wp14:sizeRelV relativeFrom="margin">
+                  <wp14:pctHeight>0</wp14:pctHeight>
+                </wp14:sizeRelV>
+              </wp:anchor>
+            </w:drawing>
+          </mc:Choice>
+          <mc:Fallback>
+            <w:pict>
+              <v:shape w14:anchorId="52948DF1" id="_x0000_s1028" type="#_x0000_t202" style="position:absolute;left:0;text-align:left;margin-left:2.95pt;margin-top:.85pt;width:133.2pt;height:21.6pt;z-index:251659264;visibility:visible;mso-wrap-style:square;mso-width-percent:0;mso-height-percent:0;mso-wrap-distance-left:9pt;mso-wrap-distance-top:3.6pt;mso-wrap-distance-right:9pt;mso-wrap-distance-bottom:3.6pt;mso-position-horizontal:absolute;mso-position-horizontal-relative:text;mso-position-vertical:absolute;mso-position-vertical-relative:text;mso-width-percent:0;mso-height-percent:0;mso-width-relative:margin;mso-height-relative:margin;v-text-anchor:top" o:gfxdata="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">
+                <v:textbox>
+                  <w:txbxContent>
+                    <w:p>
+                      <w:pPr>
+                        <w:rPr>
+                          <w:sz w:val="18"/>
+                          <w:lang w:val="en-US"/>
+                        </w:rPr>
+                      </w:pPr>
+                      <w:proofErr w:type="spellStart"/>
+                      <w:r>
+                        <w:rPr>
+                          <w:sz w:val="18"/>
+                        </w:rPr>
+                        <w:t>Figure</w:t>
+                      </w:r>
+                      <w:proofErr w:type="spellEnd"/>
+                      <w:r>
+                        <w:rPr>
+                          <w:sz w:val="18"/>
+                        </w:rPr>
+                        <w:t xml:space="preserve"> </w:t>
+                      </w:r>
+                      <w:r>
+                        <w:rPr>
+                          <w:sz w:val="18"/>
+                        </w:rPr>
+                        <w:t>1, log</w:t>
+                      </w:r>
+                      <w:r>
+                        <w:rPr>
+                          <w:sz w:val="18"/>
+                        </w:rPr>
+                        <w:t xml:space="preserve">in </w:t>
+                      </w:r>
+                      <w:proofErr w:type="gramStart"/>
+                      <w:r>
+                        <w:rPr>
+                          <w:sz w:val="18"/>
+                        </w:rPr>
+                        <w:t>screen</w:t>
+                      </w:r>
+                      <w:proofErr w:type="gramEnd"/>
+                      <w:r>
+                        <w:rPr>
+                          <w:sz w:val="18"/>
+                        </w:rPr>
+                        <w:t xml:space="preserve"> </w:t>
+                      </w:r>
+                      <w:proofErr w:type="spellStart"/>
+                      <w:r>
+                        <w:rPr>
+                          <w:sz w:val="18"/>
+                        </w:rPr>
+                        <w:t>example</w:t>
+                      </w:r>
+                      <w:proofErr w:type="spellEnd"/>
+                    </w:p>
+                  </w:txbxContent>
+                </v:textbox>
+                <w10:wrap type="square"/>
+              </v:shape>
+            </w:pict>
+          </mc:Fallback>
+        </mc:AlternateContent>
+      </w:r>
+    </w:p>
+    <w:p>
+      <w:pPr>
+        <w:jc w:val="both"/>
+        <w:rPr>
+          <w:lang w:val="en-US"/>
+        </w:rPr>
+      </w:pPr>
+      <w:r>
+        <w:rPr>
+          <w:lang w:val="en-US"/>
+        </w:rPr>
+        <w:lastRenderedPageBreak/>
+        <w:t>Upon pressing the ‘start game’ button, a selection has to be made between playing on one or two devices. Playing on two devices will mean that the other player also has opened the app, logged on and selected the ‘two devices’ option. Both players will have to select the friend they are playing with (so the pool of mutual friends can be loaded</w:t>
+      </w:r>
+      <w:r>
+        <w:rPr>
+          <w:lang w:val="en-US"/>
+        </w:rPr>
+        <w:t>, of which 24 will be selected to play with</w:t>
+      </w:r>
+      <w:r>
+        <w:rPr>
+          <w:lang w:val="en-US"/>
+        </w:rPr>
+        <w:t>)</w:t>
+      </w:r>
+      <w:r>
+        <w:rPr>
+          <w:lang w:val="en-US"/>
+        </w:rPr>
+        <w:t xml:space="preserve"> (see figures 2 and 3)</w:t>
+      </w:r>
+      <w:r>
+        <w:rPr>
+          <w:lang w:val="en-US"/>
+        </w:rPr>
+        <w:t>. From this pool of mutual friends, they have to select the person they want to be in-game</w:t>
+      </w:r>
+      <w:r>
+        <w:rPr>
+          <w:lang w:val="en-US"/>
+        </w:rPr>
+        <w:t xml:space="preserve"> (again, see figures 2 and 3, the player selection and character selection screens will be very similar)</w:t>
+      </w:r>
+      <w:r>
+        <w:rPr>
+          <w:lang w:val="en-US"/>
+        </w:rPr>
+        <w:t xml:space="preserve">, and then the game begins. </w:t>
+      </w:r>
+    </w:p>
+    <w:p>
+      <w:pPr>
+        <w:jc w:val="both"/>
+        <w:rPr>
+          <w:noProof/>
+          <w:lang w:val="en-US" w:eastAsia="nl-NL"/>
+        </w:rPr>
+      </w:pPr>
+      <w:r>
+        <w:rPr>
+          <w:lang w:val="en-US"/>
+        </w:rPr>
+        <w:t>The game will be played in a conventional manner, where the two players take turns asking each other questions, and the first one to guess the right person wins (guessing a wrong person will let you lose automatically)</w:t>
+      </w:r>
+      <w:r>
+        <w:rPr>
+          <w:lang w:val="en-US"/>
+        </w:rPr>
+        <w:t xml:space="preserve">. </w:t>
+      </w:r>
+      <w:r>
+        <w:rPr>
+          <w:lang w:val="en-US"/>
+        </w:rPr>
+        <w:t>For an example of what the gameplay will look like, see figure 4. Ever</w:t>
+      </w:r>
+      <w:r>
+        <w:rPr>
+          <w:lang w:val="en-US"/>
+        </w:rPr>
+        <w:t xml:space="preserve">y turn, the player can select </w:t>
+      </w:r>
+      <w:r>
+        <w:rPr>
+          <w:lang w:val="en-US"/>
+        </w:rPr>
+        <w:t xml:space="preserve">people to be crossed off the list and then press ‘next turn’ to actually </w:t>
+      </w:r>
+      <w:r>
+        <w:rPr>
+          <w:lang w:val="en-US"/>
+        </w:rPr>
+        <w:t xml:space="preserve">remove them from the screen (this way the amount of turns can be counted, a sound will be played upon pressing the next turn button to avoid cheating). </w:t>
+      </w:r>
+      <w:r>
+        <w:rPr>
+          <w:lang w:val="en-US"/>
+        </w:rPr>
+        <w:t>Note that, although connectivity between the devices will make the app more intuitive/interactive, it is not necessary for the core working of the game. As such, being able to connect the devices is something that will be looked into, but it’s not on the high-priority list.</w:t>
+      </w:r>
+      <w:r>
+        <w:rPr>
+          <w:noProof/>
+          <w:lang w:val="en-US" w:eastAsia="nl-NL"/>
+        </w:rPr>
+        <w:t xml:space="preserve"> </w:t>
+      </w:r>
+    </w:p>
+    <w:p>
+      <w:pPr>
+        <w:jc w:val="both"/>
+        <w:rPr>
+          <w:noProof/>
+          <w:lang w:val="en-US" w:eastAsia="nl-NL"/>
+        </w:rPr>
+      </w:pPr>
       <w:bookmarkStart w:id="0" w:name="_GoBack"/>
       <w:bookmarkEnd w:id="0"/>
+      <w:r>
+        <w:rPr>
+          <w:noProof/>
+          <w:lang w:eastAsia="nl-NL"/>
+        </w:rPr>
+        <w:drawing>
+          <wp:inline distT="0" distB="0" distL="0" distR="0" wp14:anchorId="1EB28494" wp14:editId="4194E3B4">
+            <wp:extent cx="1888236" cy="3147060"/>
+            <wp:effectExtent l="76200" t="76200" r="131445" b="129540"/>
+            <wp:docPr id="6" name="Picture 6" descr="C:\Users\User\Documents\mprog\Friendly_guess_who\images\gameplay example 2.png"/>
+            <wp:cNvGraphicFramePr>
+              <a:graphicFrameLocks xmlns:a="http://schemas.openxmlformats.org/drawingml/2006/main" noChangeAspect="1"/>
+            </wp:cNvGraphicFramePr>
+            <a:graphic xmlns:a="http://schemas.openxmlformats.org/drawingml/2006/main">
+              <a:graphicData uri="http://schemas.openxmlformats.org/drawingml/2006/picture">
+                <pic:pic xmlns:pic="http://schemas.openxmlformats.org/drawingml/2006/picture">
+                  <pic:nvPicPr>
+                    <pic:cNvPr id="0" name="Picture 4" descr="C:\Users\User\Documents\mprog\Friendly_guess_who\images\gameplay example 2.png"/>
+                    <pic:cNvPicPr>
+                      <a:picLocks noChangeAspect="1" noChangeArrowheads="1"/>
+                    </pic:cNvPicPr>
+                  </pic:nvPicPr>
+                  <pic:blipFill>
+                    <a:blip r:embed="rId9" cstate="print">
+                      <a:extLst>
+                        <a:ext uri="{28A0092B-C50C-407E-A947-70E740481C1C}">
+                          <a14:useLocalDpi xmlns:a14="http://schemas.microsoft.com/office/drawing/2010/main" val="0"/>
+                        </a:ext>
+                      </a:extLst>
+                    </a:blip>
+                    <a:srcRect/>
+                    <a:stretch>
+                      <a:fillRect/>
+                    </a:stretch>
+                  </pic:blipFill>
+                  <pic:spPr bwMode="auto">
+                    <a:xfrm>
+                      <a:off x="0" y="0"/>
+                      <a:ext cx="1889428" cy="3149047"/>
+                    </a:xfrm>
+                    <a:prstGeom prst="rect">
+                      <a:avLst/>
+                    </a:prstGeom>
+                    <a:ln w="38100" cap="sq">
+                      <a:solidFill>
+                        <a:srgbClr val="000000"/>
+                      </a:solidFill>
+                      <a:prstDash val="solid"/>
+                      <a:miter lim="800000"/>
+                    </a:ln>
+                    <a:effectLst>
+                      <a:outerShdw blurRad="50800" dist="38100" dir="2700000" algn="tl" rotWithShape="0">
+                        <a:srgbClr val="000000">
+                          <a:alpha val="43000"/>
+                        </a:srgbClr>
+                      </a:outerShdw>
+                    </a:effectLst>
+                  </pic:spPr>
+                </pic:pic>
+              </a:graphicData>
+            </a:graphic>
+          </wp:inline>
+        </w:drawing>
+      </w:r>
+    </w:p>
+    <w:p>
+      <w:pPr>
+        <w:jc w:val="both"/>
+        <w:rPr>
+          <w:lang w:val="en-US"/>
+        </w:rPr>
+      </w:pPr>
+      <w:r>
+        <w:rPr>
+          <w:noProof/>
+          <w:lang w:eastAsia="nl-NL"/>
+        </w:rPr>
+        <mc:AlternateContent>
+          <mc:Choice Requires="wps">
+            <w:drawing>
+              <wp:anchor distT="45720" distB="45720" distL="114300" distR="114300" simplePos="0" relativeHeight="251665408" behindDoc="0" locked="0" layoutInCell="1" allowOverlap="1" wp14:anchorId="5F12A396" wp14:editId="691AA2EE">
+                <wp:simplePos x="0" y="0"/>
+                <wp:positionH relativeFrom="margin">
+                  <wp:posOffset>22225</wp:posOffset>
+                </wp:positionH>
+                <wp:positionV relativeFrom="paragraph">
+                  <wp:posOffset>9525</wp:posOffset>
+                </wp:positionV>
+                <wp:extent cx="1981200" cy="304800"/>
+                <wp:effectExtent l="0" t="0" r="19050" b="19050"/>
+                <wp:wrapSquare wrapText="bothSides"/>
+                <wp:docPr id="7" name="Text Box 2"/>
+                <wp:cNvGraphicFramePr>
+                  <a:graphicFrameLocks xmlns:a="http://schemas.openxmlformats.org/drawingml/2006/main"/>
+                </wp:cNvGraphicFramePr>
+                <a:graphic xmlns:a="http://schemas.openxmlformats.org/drawingml/2006/main">
+                  <a:graphicData uri="http://schemas.microsoft.com/office/word/2010/wordprocessingShape">
+                    <wps:wsp>
+                      <wps:cNvSpPr txBox="1">
+                        <a:spLocks noChangeArrowheads="1"/>
+                      </wps:cNvSpPr>
+                      <wps:spPr bwMode="auto">
+                        <a:xfrm>
+                          <a:off x="0" y="0"/>
+                          <a:ext cx="1981200" cy="304800"/>
+                        </a:xfrm>
+                        <a:prstGeom prst="rect">
+                          <a:avLst/>
+                        </a:prstGeom>
+                        <a:solidFill>
+                          <a:srgbClr val="FFFFFF"/>
+                        </a:solidFill>
+                        <a:ln w="9525">
+                          <a:solidFill>
+                            <a:srgbClr val="000000"/>
+                          </a:solidFill>
+                          <a:miter lim="800000"/>
+                          <a:headEnd/>
+                          <a:tailEnd/>
+                        </a:ln>
+                      </wps:spPr>
+                      <wps:txbx>
+                        <w:txbxContent>
+                          <w:p>
+                            <w:pPr>
+                              <w:rPr>
+                                <w:sz w:val="18"/>
+                                <w:lang w:val="en-US"/>
+                              </w:rPr>
+                            </w:pPr>
+                            <w:proofErr w:type="spellStart"/>
+                            <w:r>
+                              <w:rPr>
+                                <w:sz w:val="18"/>
+                              </w:rPr>
+                              <w:t>Figure</w:t>
+                            </w:r>
+                            <w:proofErr w:type="spellEnd"/>
+                            <w:r>
+                              <w:rPr>
+                                <w:sz w:val="18"/>
+                              </w:rPr>
+                              <w:t xml:space="preserve"> </w:t>
+                            </w:r>
+                            <w:r>
+                              <w:rPr>
+                                <w:sz w:val="18"/>
+                              </w:rPr>
+                              <w:t>4</w:t>
+                            </w:r>
+                            <w:r>
+                              <w:rPr>
+                                <w:sz w:val="18"/>
+                              </w:rPr>
+                              <w:t xml:space="preserve">, </w:t>
+                            </w:r>
+                            <w:proofErr w:type="spellStart"/>
+                            <w:r>
+                              <w:rPr>
+                                <w:sz w:val="18"/>
+                              </w:rPr>
+                              <w:t>gameplay</w:t>
+                            </w:r>
+                            <w:proofErr w:type="spellEnd"/>
+                            <w:r>
+                              <w:rPr>
+                                <w:sz w:val="18"/>
+                              </w:rPr>
+                              <w:t xml:space="preserve"> </w:t>
+                            </w:r>
+                            <w:proofErr w:type="spellStart"/>
+                            <w:r>
+                              <w:rPr>
+                                <w:sz w:val="18"/>
+                              </w:rPr>
+                              <w:t>example</w:t>
+                            </w:r>
+                            <w:proofErr w:type="spellEnd"/>
+                          </w:p>
+                        </w:txbxContent>
+                      </wps:txbx>
+                      <wps:bodyPr rot="0" vert="horz" wrap="square" lIns="91440" tIns="45720" rIns="91440" bIns="45720" anchor="t" anchorCtr="0">
+                        <a:noAutofit/>
+                      </wps:bodyPr>
+                    </wps:wsp>
+                  </a:graphicData>
+                </a:graphic>
+                <wp14:sizeRelH relativeFrom="margin">
+                  <wp14:pctWidth>0</wp14:pctWidth>
+                </wp14:sizeRelH>
+                <wp14:sizeRelV relativeFrom="margin">
+                  <wp14:pctHeight>0</wp14:pctHeight>
+                </wp14:sizeRelV>
+              </wp:anchor>
+            </w:drawing>
+          </mc:Choice>
+          <mc:Fallback>
+            <w:pict>
+              <v:shape w14:anchorId="5F12A396" id="_x0000_s1029" type="#_x0000_t202" style="position:absolute;left:0;text-align:left;margin-left:1.75pt;margin-top:.75pt;width:156pt;height:24pt;z-index:251665408;visibility:visible;mso-wrap-style:square;mso-width-percent:0;mso-height-percent:0;mso-wrap-distance-left:9pt;mso-wrap-distance-top:3.6pt;mso-wrap-distance-right:9pt;mso-wrap-distance-bottom:3.6pt;mso-position-horizontal:absolute;mso-position-horizontal-relative:margin;mso-position-vertical:absolute;mso-position-vertical-relative:text;mso-width-percent:0;mso-height-percent:0;mso-width-relative:margin;mso-height-relative:margin;v-text-anchor:top" o:gfxdata="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">
+                <v:textbox>
+                  <w:txbxContent>
+                    <w:p>
+                      <w:pPr>
+                        <w:rPr>
+                          <w:sz w:val="18"/>
+                          <w:lang w:val="en-US"/>
+                        </w:rPr>
+                      </w:pPr>
+                      <w:proofErr w:type="spellStart"/>
+                      <w:r>
+                        <w:rPr>
+                          <w:sz w:val="18"/>
+                        </w:rPr>
+                        <w:t>Figure</w:t>
+                      </w:r>
+                      <w:proofErr w:type="spellEnd"/>
+                      <w:r>
+                        <w:rPr>
+                          <w:sz w:val="18"/>
+                        </w:rPr>
+                        <w:t xml:space="preserve"> </w:t>
+                      </w:r>
+                      <w:r>
+                        <w:rPr>
+                          <w:sz w:val="18"/>
+                        </w:rPr>
+                        <w:t>4</w:t>
+                      </w:r>
+                      <w:r>
+                        <w:rPr>
+                          <w:sz w:val="18"/>
+                        </w:rPr>
+                        <w:t xml:space="preserve">, </w:t>
+                      </w:r>
+                      <w:proofErr w:type="spellStart"/>
+                      <w:r>
+                        <w:rPr>
+                          <w:sz w:val="18"/>
+                        </w:rPr>
+                        <w:t>gameplay</w:t>
+                      </w:r>
+                      <w:proofErr w:type="spellEnd"/>
+                      <w:r>
+                        <w:rPr>
+                          <w:sz w:val="18"/>
+                        </w:rPr>
+                        <w:t xml:space="preserve"> </w:t>
+                      </w:r>
+                      <w:proofErr w:type="spellStart"/>
+                      <w:r>
+                        <w:rPr>
+                          <w:sz w:val="18"/>
+                        </w:rPr>
+                        <w:t>example</w:t>
+                      </w:r>
+                      <w:proofErr w:type="spellEnd"/>
+                    </w:p>
+                  </w:txbxContent>
+                </v:textbox>
+                <w10:wrap type="square" anchorx="margin"/>
+              </v:shape>
+            </w:pict>
+          </mc:Fallback>
+        </mc:AlternateContent>
+      </w:r>
+    </w:p>
+    <w:p>
+      <w:pPr>
+        <w:jc w:val="both"/>
+        <w:rPr>
+          <w:lang w:val="en-US"/>
+        </w:rPr>
+      </w:pPr>
+    </w:p>
+    <w:p>
+      <w:pPr>
+        <w:jc w:val="both"/>
+        <w:rPr>
+          <w:lang w:val="en-US"/>
+        </w:rPr>
+      </w:pPr>
+      <w:r>
+        <w:rPr>
+          <w:lang w:val="en-US"/>
+        </w:rPr>
+        <w:t>Playing on o</w:t>
+      </w:r>
+      <w:r>
+        <w:rPr>
+          <w:lang w:val="en-US"/>
+        </w:rPr>
+        <w:t>ne device will</w:t>
+      </w:r>
+      <w:r>
+        <w:rPr>
+          <w:lang w:val="en-US"/>
+        </w:rPr>
+        <w:t xml:space="preserve"> result in a less conventional version of the game</w:t>
+      </w:r>
+      <w:r>
+        <w:rPr>
+          <w:lang w:val="en-US"/>
+        </w:rPr>
+        <w:t>, where the players don’t take turns asking questions. Instead, two rounds of the game are played: one round where player 1 asks questions about player 2’s identity, and one round where it’s the other way round. In the end, the player who needed the smallest amount of questions to get to the answer, wins.</w:t>
+      </w:r>
+      <w:r>
+        <w:rPr>
+          <w:lang w:val="en-US"/>
+        </w:rPr>
+        <w:t xml:space="preserve"> In this game-mode, guessing the wrong person will result in a penalty of 3 turns.</w:t>
+      </w:r>
+    </w:p>
+    <w:p>
+      <w:pPr>
+        <w:jc w:val="both"/>
+        <w:rPr>
+          <w:lang w:val="en-US"/>
+        </w:rPr>
+      </w:pPr>
     </w:p>
     <w:p>
       <w:pPr>
         <w:pStyle w:val="Heading1"/>
         <w:jc w:val="both"/>
-        <w:rPr>
-          <w:lang w:val="en-US"/>
-        </w:rPr>
-      </w:pPr>
-      <w:r>
-        <w:rPr>
-          <w:lang w:val="en-US"/>
-        </w:rPr>
-        <w:t>Introduction</w:t>
-      </w:r>
-    </w:p>
-    <w:p>
-      <w:pPr>
-        <w:jc w:val="both"/>
-        <w:rPr>
-          <w:lang w:val="en-US"/>
-        </w:rPr>
-      </w:pPr>
-      <w:r>
-        <w:rPr>
-          <w:lang w:val="en-US"/>
-        </w:rPr>
-        <w:t xml:space="preserve">In </w:t>
-      </w:r>
-      <w:r>
-        <w:rPr>
-          <w:lang w:val="en-US"/>
-        </w:rPr>
-        <w:t>the game ‘guess who?</w:t>
-      </w:r>
-      <w:proofErr w:type="gramStart"/>
-      <w:r>
-        <w:rPr>
-          <w:lang w:val="en-US"/>
-        </w:rPr>
-        <w:t>’,</w:t>
-      </w:r>
-      <w:proofErr w:type="gramEnd"/>
-      <w:r>
-        <w:rPr>
-          <w:lang w:val="en-US"/>
-        </w:rPr>
-        <w:t xml:space="preserve"> two players pick a </w:t>
-      </w:r>
-      <w:r>
-        <w:rPr>
-          <w:lang w:val="en-US"/>
-        </w:rPr>
-        <w:t xml:space="preserve">card from a set of cards with fictional cartoon people on them (usually </w:t>
-      </w:r>
-      <w:r>
-        <w:rPr>
-          <w:lang w:val="en-US"/>
-        </w:rPr>
-        <w:t xml:space="preserve">choice out of </w:t>
-      </w:r>
-      <w:r>
-        <w:rPr>
-          <w:lang w:val="en-US"/>
-        </w:rPr>
-        <w:t>24</w:t>
-      </w:r>
-      <w:r>
-        <w:rPr>
-          <w:lang w:val="en-US"/>
-        </w:rPr>
-        <w:t xml:space="preserve"> cards</w:t>
-      </w:r>
-      <w:r>
-        <w:rPr>
-          <w:lang w:val="en-US"/>
-        </w:rPr>
-        <w:t>). They then take turns, asking ‘yes or no’ questions to each other. Goal of the game is to be the first one to determine which card the opponent has selected.</w:t>
-      </w:r>
-    </w:p>
-    <w:p>
-      <w:pPr>
-        <w:jc w:val="both"/>
-        <w:rPr>
-          <w:lang w:val="en-US"/>
-        </w:rPr>
-      </w:pPr>
-      <w:r>
-        <w:rPr>
-          <w:lang w:val="en-US"/>
-        </w:rPr>
-        <w:t xml:space="preserve">In the app, the main idea of this game will be present. A few things will be significantly different, though. </w:t>
-      </w:r>
-      <w:r>
-        <w:rPr>
-          <w:lang w:val="en-US"/>
-        </w:rPr>
-        <w:t>The most important change being that</w:t>
-      </w:r>
-      <w:r>
-        <w:rPr>
-          <w:lang w:val="en-US"/>
-        </w:rPr>
-        <w:t xml:space="preserve"> the set of people to choose from will not be fictional cartoony images, but a player’s actual </w:t>
-      </w:r>
-      <w:r>
-        <w:rPr>
-          <w:lang w:val="en-US"/>
-        </w:rPr>
-        <w:t>Facebook</w:t>
-      </w:r>
-      <w:r>
-        <w:rPr>
-          <w:lang w:val="en-US"/>
-        </w:rPr>
-        <w:t xml:space="preserve"> friends. </w:t>
-      </w:r>
-      <w:r>
-        <w:rPr>
-          <w:lang w:val="en-US"/>
-        </w:rPr>
-        <w:t xml:space="preserve">Because of this, more in-depth questions can be asked, since the players don’t only know what the people look like, but also their character, history, funny facts etc. </w:t>
-      </w:r>
-    </w:p>
-    <w:p>
-      <w:pPr>
-        <w:jc w:val="both"/>
-        <w:rPr>
-          <w:lang w:val="en-US"/>
-        </w:rPr>
-      </w:pPr>
-    </w:p>
-    <w:p>
-      <w:pPr>
-        <w:pStyle w:val="Heading1"/>
-        <w:jc w:val="both"/>
-        <w:rPr>
-          <w:lang w:val="en-US"/>
-        </w:rPr>
-      </w:pPr>
-      <w:r>
-        <w:rPr>
-          <w:lang w:val="en-US"/>
-        </w:rPr>
-        <w:t>What will the app look like?</w:t>
-      </w:r>
-    </w:p>
-    <w:p>
-      <w:pPr>
-        <w:jc w:val="both"/>
-        <w:rPr>
-          <w:lang w:val="en-US"/>
-        </w:rPr>
-      </w:pPr>
-      <w:r>
-        <w:rPr>
-          <w:lang w:val="en-US"/>
-        </w:rPr>
-        <w:t xml:space="preserve">The first screen you’ll be prompted with will be a log on screen, as you’ll need to log onto your </w:t>
-      </w:r>
-      <w:r>
-        <w:rPr>
-          <w:lang w:val="en-US"/>
-        </w:rPr>
-        <w:t>Facebook</w:t>
-      </w:r>
-      <w:r>
-        <w:rPr>
-          <w:lang w:val="en-US"/>
-        </w:rPr>
-        <w:t xml:space="preserve"> account to get to a list of your friends. Then, you’ll see a menu where from you can start the game (a choice can be made between playing on one or two devices), read the rules and where there’</w:t>
-      </w:r>
-      <w:r>
-        <w:rPr>
-          <w:lang w:val="en-US"/>
-        </w:rPr>
-        <w:t xml:space="preserve">s room for some future expansion. </w:t>
-      </w:r>
-    </w:p>
-    <w:p>
-      <w:pPr>
-        <w:jc w:val="both"/>
-        <w:rPr>
-          <w:lang w:val="en-US"/>
-        </w:rPr>
-      </w:pPr>
-      <w:r>
-        <w:rPr>
-          <w:lang w:val="en-US"/>
-        </w:rPr>
-        <w:t>Upon pressing the ‘start game’ button, a selection has to be made between playing on one or two devices. Playing on two devices will mean that the other player also has opened the app, logged on and selected the ‘two devices’ option. Both players will have to select the friend they are playing with (so the pool of mutual friends can be loaded</w:t>
-      </w:r>
-      <w:r>
-        <w:rPr>
-          <w:lang w:val="en-US"/>
-        </w:rPr>
-        <w:t>, of which 24 will be selected to play with</w:t>
-      </w:r>
-      <w:r>
-        <w:rPr>
-          <w:lang w:val="en-US"/>
-        </w:rPr>
-        <w:t>)</w:t>
-      </w:r>
-      <w:r>
-        <w:rPr>
-          <w:lang w:val="en-US"/>
-        </w:rPr>
-        <w:t xml:space="preserve">. From this pool of mutual friends, they have to select the person they want to be in-game, and then the game begins. </w:t>
-      </w:r>
-      <w:r>
-        <w:rPr>
-          <w:lang w:val="en-US"/>
-        </w:rPr>
-        <w:t>The game will be played in a conventional manner, where the two players take turns asking each other questions, and the first one to guess the right person wins (guessing a wrong person will let you lose automatically)</w:t>
-      </w:r>
-      <w:r>
-        <w:rPr>
-          <w:lang w:val="en-US"/>
-        </w:rPr>
-        <w:t>. Note that, although connectivity between the devices will make the app more intuitive/interactive, it is not necessary for the core working of the game. As such, being able to connect the devices is something that will be looked into, but it’s not on the high-priority list.</w:t>
-      </w:r>
-    </w:p>
-    <w:p>
-      <w:pPr>
-        <w:jc w:val="both"/>
-        <w:rPr>
-          <w:lang w:val="en-US"/>
-        </w:rPr>
-      </w:pPr>
-      <w:r>
-        <w:rPr>
-          <w:lang w:val="en-US"/>
-        </w:rPr>
-        <w:t>Playing on o</w:t>
-      </w:r>
-      <w:r>
-        <w:rPr>
-          <w:lang w:val="en-US"/>
-        </w:rPr>
-        <w:t>ne device will</w:t>
-      </w:r>
-      <w:r>
-        <w:rPr>
-          <w:lang w:val="en-US"/>
-        </w:rPr>
-        <w:t xml:space="preserve"> result in a less conventional version of the game</w:t>
-      </w:r>
-      <w:r>
-        <w:rPr>
-          <w:lang w:val="en-US"/>
-        </w:rPr>
-        <w:t xml:space="preserve">, where </w:t>
-      </w:r>
-      <w:r>
-        <w:rPr>
-          <w:lang w:val="en-US"/>
-        </w:rPr>
-        <w:t>the players don’t take turns asking questions. Instead, two rounds of the game are played: one round where player 1 asks questions about player 2’s identity, and one round where it’s the other way round. In the end, the player who needed the smallest amount of questions to get to the answer, wins.</w:t>
-      </w:r>
-      <w:r>
-        <w:rPr>
-          <w:lang w:val="en-US"/>
-        </w:rPr>
-        <w:t xml:space="preserve"> In this game-mode, guessing the wrong person will result in a penalty of 3 turns.</w:t>
-      </w:r>
-    </w:p>
-    <w:p>
-      <w:pPr>
-        <w:jc w:val="both"/>
-        <w:rPr>
-          <w:lang w:val="en-US"/>
-        </w:rPr>
-      </w:pPr>
-    </w:p>
-    <w:p>
-      <w:pPr>
-        <w:pStyle w:val="Heading1"/>
         <w:rPr>
           <w:lang w:val="en-US"/>
         </w:rPr>
@@ -380,6 +1495,7 @@
     </w:p>
     <w:p>
       <w:pPr>
+        <w:jc w:val="both"/>
         <w:rPr>
           <w:lang w:val="en-US"/>
         </w:rPr>
@@ -393,6 +1509,7 @@
     </w:p>
     <w:p>
       <w:pPr>
+        <w:jc w:val="both"/>
         <w:rPr>
           <w:lang w:val="en-US"/>
         </w:rPr>
@@ -401,6 +1518,7 @@
     <w:p>
       <w:pPr>
         <w:pStyle w:val="Heading1"/>
+        <w:jc w:val="both"/>
         <w:rPr>
           <w:lang w:val="en-US"/>
         </w:rPr>
@@ -414,6 +1532,7 @@
     </w:p>
     <w:p>
       <w:pPr>
+        <w:jc w:val="both"/>
         <w:rPr>
           <w:lang w:val="en-US"/>
         </w:rPr>
@@ -438,6 +1557,7 @@
           <w:ilvl w:val="0"/>
           <w:numId w:val="1"/>
         </w:numPr>
+        <w:jc w:val="both"/>
         <w:rPr>
           <w:lang w:val="en-US"/>
         </w:rPr>
@@ -456,6 +1576,7 @@
           <w:ilvl w:val="0"/>
           <w:numId w:val="1"/>
         </w:numPr>
+        <w:jc w:val="both"/>
         <w:rPr>
           <w:lang w:val="en-US"/>
         </w:rPr>
@@ -474,6 +1595,7 @@
           <w:ilvl w:val="0"/>
           <w:numId w:val="1"/>
         </w:numPr>
+        <w:jc w:val="both"/>
         <w:rPr>
           <w:lang w:val="en-US"/>
         </w:rPr>
@@ -492,6 +1614,7 @@
           <w:ilvl w:val="0"/>
           <w:numId w:val="1"/>
         </w:numPr>
+        <w:jc w:val="both"/>
         <w:rPr>
           <w:lang w:val="en-US"/>
         </w:rPr>
@@ -510,6 +1633,7 @@
           <w:ilvl w:val="0"/>
           <w:numId w:val="1"/>
         </w:numPr>
+        <w:jc w:val="both"/>
         <w:rPr>
           <w:lang w:val="en-US"/>
         </w:rPr>
@@ -534,6 +1658,7 @@
           <w:ilvl w:val="0"/>
           <w:numId w:val="1"/>
         </w:numPr>
+        <w:jc w:val="both"/>
         <w:rPr>
           <w:lang w:val="en-US"/>
         </w:rPr>
@@ -552,6 +1677,7 @@
           <w:ilvl w:val="0"/>
           <w:numId w:val="1"/>
         </w:numPr>
+        <w:jc w:val="both"/>
         <w:rPr>
           <w:lang w:val="en-US"/>
         </w:rPr>
@@ -570,6 +1696,7 @@
           <w:ilvl w:val="0"/>
           <w:numId w:val="1"/>
         </w:numPr>
+        <w:jc w:val="both"/>
         <w:rPr>
           <w:lang w:val="en-US"/>
         </w:rPr>
@@ -588,6 +1715,7 @@
           <w:ilvl w:val="0"/>
           <w:numId w:val="1"/>
         </w:numPr>
+        <w:jc w:val="both"/>
         <w:rPr>
           <w:lang w:val="en-US"/>
         </w:rPr>
@@ -601,6 +1729,7 @@
     </w:p>
     <w:p>
       <w:pPr>
+        <w:jc w:val="both"/>
         <w:rPr>
           <w:lang w:val="en-US"/>
         </w:rPr>
@@ -1530,4 +2659,16 @@
     </a:ext>
   </a:extLst>
 </a:theme>
+</file>
+
+<file path=customXml/item1.xml><?xml version="1.0" encoding="utf-8"?>
+<b:Sources xmlns:b="http://schemas.openxmlformats.org/officeDocument/2006/bibliography" xmlns="http://schemas.openxmlformats.org/officeDocument/2006/bibliography" SelectedStyle="\APASixthEditionOfficeOnline.xsl" StyleName="APA" Version="6"/>
+</file>
+
+<file path=customXml/itemProps1.xml><?xml version="1.0" encoding="utf-8"?>
+<ds:datastoreItem xmlns:ds="http://schemas.openxmlformats.org/officeDocument/2006/customXml" ds:itemID="{DD98BE88-E3CA-4C8B-8AAD-63060B49F46F}">
+  <ds:schemaRefs>
+    <ds:schemaRef ds:uri="http://schemas.openxmlformats.org/officeDocument/2006/bibliography"/>
+  </ds:schemaRefs>
+</ds:datastoreItem>
 </file>
</xml_diff>